<commit_message>
Aggiornata la Design Documentation
</commit_message>
<xml_diff>
--- a/Documentazione/Design Documentation.docx
+++ b/Documentazione/Design Documentation.docx
@@ -3561,8 +3561,6 @@
         </w:rPr>
         <w:t>Home: Pagina principale che mostra due brevi liste delle ricette più recenti e quelle più popolari.</w:t>
       </w:r>
-      <w:bookmarkStart w:id="0" w:name="_GoBack"/>
-      <w:bookmarkEnd w:id="0"/>
     </w:p>
     <w:p>
       <w:pPr>
@@ -4282,12 +4280,404 @@
     </w:p>
     <w:p>
       <w:pPr>
+        <w:pStyle w:val="Paragrafoelenco"/>
+        <w:numPr>
+          <w:ilvl w:val="0"/>
+          <w:numId w:val="3"/>
+        </w:numPr>
         <w:spacing w:after="200" w:line="276" w:lineRule="auto"/>
         <w:rPr>
           <w:rFonts w:asciiTheme="minorHAnsi" w:hAnsiTheme="minorHAnsi" w:cstheme="minorHAnsi"/>
           <w:lang w:val="it-IT"/>
         </w:rPr>
       </w:pPr>
+      <w:r>
+        <w:rPr>
+          <w:rFonts w:asciiTheme="minorHAnsi" w:hAnsiTheme="minorHAnsi" w:cstheme="minorHAnsi"/>
+          <w:lang w:val="it-IT"/>
+        </w:rPr>
+        <w:t>Splash Screen: Schermata che mostra il logo dell’app per qualche secondo per poi essere reindirizzati alla Home</w:t>
+      </w:r>
+    </w:p>
+    <w:p>
+      <w:pPr>
+        <w:pStyle w:val="Paragrafoelenco"/>
+        <w:numPr>
+          <w:ilvl w:val="0"/>
+          <w:numId w:val="3"/>
+        </w:numPr>
+        <w:spacing w:after="200" w:line="276" w:lineRule="auto"/>
+        <w:rPr>
+          <w:rFonts w:asciiTheme="minorHAnsi" w:hAnsiTheme="minorHAnsi" w:cstheme="minorHAnsi"/>
+          <w:lang w:val="it-IT"/>
+        </w:rPr>
+      </w:pPr>
+      <w:r>
+        <w:rPr>
+          <w:rFonts w:asciiTheme="minorHAnsi" w:hAnsiTheme="minorHAnsi" w:cstheme="minorHAnsi"/>
+          <w:lang w:val="it-IT"/>
+        </w:rPr>
+        <w:t>Home: È la pagina principale dell’app ed è costruita con due gerarchie che racchiudono una breve lista di ricette appartenenti alle due categorie: “Popolari” e “Recenti”. I due titoli sono selezionabili e portano alla schermata “Ricette” applicando automaticamente un filtro in base al titolo selezionato.</w:t>
+      </w:r>
+    </w:p>
+    <w:p>
+      <w:pPr>
+        <w:pStyle w:val="Paragrafoelenco"/>
+        <w:numPr>
+          <w:ilvl w:val="0"/>
+          <w:numId w:val="3"/>
+        </w:numPr>
+        <w:spacing w:after="200" w:line="276" w:lineRule="auto"/>
+        <w:rPr>
+          <w:rFonts w:asciiTheme="minorHAnsi" w:hAnsiTheme="minorHAnsi" w:cstheme="minorHAnsi"/>
+          <w:lang w:val="it-IT"/>
+        </w:rPr>
+      </w:pPr>
+      <w:r>
+        <w:rPr>
+          <w:rFonts w:asciiTheme="minorHAnsi" w:hAnsiTheme="minorHAnsi" w:cstheme="minorHAnsi"/>
+          <w:lang w:val="it-IT"/>
+        </w:rPr>
+        <w:t>Profilo: È costruito su una gerarchia dove la parte sovrastante contiene le informazioni base dell’utente loggato. A seguire una lista di voci selezionabili che portano a schermate diverse, riepilogando le interazioni dell’utente nell’app.</w:t>
+      </w:r>
+    </w:p>
+    <w:p>
+      <w:pPr>
+        <w:pStyle w:val="Paragrafoelenco"/>
+        <w:numPr>
+          <w:ilvl w:val="0"/>
+          <w:numId w:val="3"/>
+        </w:numPr>
+        <w:spacing w:after="200" w:line="276" w:lineRule="auto"/>
+        <w:rPr>
+          <w:rFonts w:asciiTheme="minorHAnsi" w:hAnsiTheme="minorHAnsi" w:cstheme="minorHAnsi"/>
+          <w:lang w:val="it-IT"/>
+        </w:rPr>
+      </w:pPr>
+      <w:r>
+        <w:rPr>
+          <w:rFonts w:asciiTheme="minorHAnsi" w:hAnsiTheme="minorHAnsi" w:cstheme="minorHAnsi"/>
+          <w:lang w:val="it-IT"/>
+        </w:rPr>
+        <w:t xml:space="preserve">Ricette: È la schermata con la lista delle ricette, tutte selezionabili. In alto alla schermata rimane fissata la barra dei filtri nella quale si possono effettuare ricerche o applicare uno o più filtri. </w:t>
+      </w:r>
+      <w:proofErr w:type="gramStart"/>
+      <w:r>
+        <w:rPr>
+          <w:rFonts w:asciiTheme="minorHAnsi" w:hAnsiTheme="minorHAnsi" w:cstheme="minorHAnsi"/>
+          <w:lang w:val="it-IT"/>
+        </w:rPr>
+        <w:t>Inoltre</w:t>
+      </w:r>
+      <w:proofErr w:type="gramEnd"/>
+      <w:r>
+        <w:rPr>
+          <w:rFonts w:asciiTheme="minorHAnsi" w:hAnsiTheme="minorHAnsi" w:cstheme="minorHAnsi"/>
+          <w:lang w:val="it-IT"/>
+        </w:rPr>
+        <w:t xml:space="preserve"> per gli utenti loggati sarà visibile un pulsante per l’inserimento di una nuova ricetta. Per questa schermata abbiamo utilizzato i principi di design della ripetizione e dello scorrimento infinito.</w:t>
+      </w:r>
+    </w:p>
+    <w:p>
+      <w:pPr>
+        <w:pStyle w:val="Paragrafoelenco"/>
+        <w:numPr>
+          <w:ilvl w:val="0"/>
+          <w:numId w:val="3"/>
+        </w:numPr>
+        <w:spacing w:after="200" w:line="276" w:lineRule="auto"/>
+        <w:rPr>
+          <w:rFonts w:asciiTheme="minorHAnsi" w:hAnsiTheme="minorHAnsi" w:cstheme="minorHAnsi"/>
+          <w:lang w:val="it-IT"/>
+        </w:rPr>
+      </w:pPr>
+      <w:r>
+        <w:rPr>
+          <w:rFonts w:asciiTheme="minorHAnsi" w:hAnsiTheme="minorHAnsi" w:cstheme="minorHAnsi"/>
+          <w:lang w:val="it-IT"/>
+        </w:rPr>
+        <w:t>Dettaglio ricette: È la schermata che mostra il dettaglio di una ricetta selezionata. Fisso in alto, a fianco al pulsante del menù</w:t>
+      </w:r>
+      <w:r>
+        <w:rPr>
+          <w:rFonts w:asciiTheme="minorHAnsi" w:hAnsiTheme="minorHAnsi" w:cstheme="minorHAnsi"/>
+          <w:lang w:val="it-IT"/>
+        </w:rPr>
+        <w:t xml:space="preserve"> ci sarà il titolo della ricetta. Scorrendo troviamo l’immagine principale, le informazioni base, gli ingredienti e la preparazione. A seguire vi sarà la sezione dedicata ai commenti con la possibilità di inserire nuovi commenti per gli utenti loggati. Il principio di design utilizzato è lo scorrimento infinito.</w:t>
+      </w:r>
+    </w:p>
+    <w:p>
+      <w:pPr>
+        <w:pStyle w:val="Paragrafoelenco"/>
+        <w:numPr>
+          <w:ilvl w:val="0"/>
+          <w:numId w:val="3"/>
+        </w:numPr>
+        <w:spacing w:after="200" w:line="276" w:lineRule="auto"/>
+        <w:rPr>
+          <w:rFonts w:asciiTheme="minorHAnsi" w:hAnsiTheme="minorHAnsi" w:cstheme="minorHAnsi"/>
+          <w:lang w:val="it-IT"/>
+        </w:rPr>
+      </w:pPr>
+      <w:r>
+        <w:rPr>
+          <w:rFonts w:asciiTheme="minorHAnsi" w:hAnsiTheme="minorHAnsi" w:cstheme="minorHAnsi"/>
+          <w:lang w:val="it-IT"/>
+        </w:rPr>
+        <w:t xml:space="preserve">Forum: È una schermata a scorrimento infinito contenente la lista delle domande inserite dagli utenti. Questa lista è composta da riquadri selezionabili che contengono le informazioni principali delle domande. </w:t>
+      </w:r>
+      <w:proofErr w:type="gramStart"/>
+      <w:r>
+        <w:rPr>
+          <w:rFonts w:asciiTheme="minorHAnsi" w:hAnsiTheme="minorHAnsi" w:cstheme="minorHAnsi"/>
+          <w:lang w:val="it-IT"/>
+        </w:rPr>
+        <w:t>Inoltre</w:t>
+      </w:r>
+      <w:proofErr w:type="gramEnd"/>
+      <w:r>
+        <w:rPr>
+          <w:rFonts w:asciiTheme="minorHAnsi" w:hAnsiTheme="minorHAnsi" w:cstheme="minorHAnsi"/>
+          <w:lang w:val="it-IT"/>
+        </w:rPr>
+        <w:t xml:space="preserve"> per gli utenti loggati sarà visibile un pulsante per l’inserimento di una nuova </w:t>
+      </w:r>
+      <w:r>
+        <w:rPr>
+          <w:rFonts w:asciiTheme="minorHAnsi" w:hAnsiTheme="minorHAnsi" w:cstheme="minorHAnsi"/>
+          <w:lang w:val="it-IT"/>
+        </w:rPr>
+        <w:t>domanda.</w:t>
+      </w:r>
+    </w:p>
+    <w:p>
+      <w:pPr>
+        <w:pStyle w:val="Paragrafoelenco"/>
+        <w:numPr>
+          <w:ilvl w:val="0"/>
+          <w:numId w:val="3"/>
+        </w:numPr>
+        <w:spacing w:after="200" w:line="276" w:lineRule="auto"/>
+        <w:rPr>
+          <w:rFonts w:asciiTheme="minorHAnsi" w:hAnsiTheme="minorHAnsi" w:cstheme="minorHAnsi"/>
+          <w:lang w:val="it-IT"/>
+        </w:rPr>
+      </w:pPr>
+      <w:r>
+        <w:rPr>
+          <w:rFonts w:asciiTheme="minorHAnsi" w:hAnsiTheme="minorHAnsi" w:cstheme="minorHAnsi"/>
+          <w:lang w:val="it-IT"/>
+        </w:rPr>
+        <w:t xml:space="preserve">Dettaglio discussione: È la schermata che compare dopo aver selezionato una domanda. È costruita con un principio di design gerarchico, dove in alto ci saranno tutte le informazioni </w:t>
+      </w:r>
+      <w:r>
+        <w:rPr>
+          <w:rFonts w:asciiTheme="minorHAnsi" w:hAnsiTheme="minorHAnsi" w:cstheme="minorHAnsi"/>
+          <w:lang w:val="it-IT"/>
+        </w:rPr>
+        <w:lastRenderedPageBreak/>
+        <w:t xml:space="preserve">della domanda, a seguire una lista infinita di tutte le risposte fornite dagli utenti. </w:t>
+      </w:r>
+      <w:proofErr w:type="gramStart"/>
+      <w:r>
+        <w:rPr>
+          <w:rFonts w:asciiTheme="minorHAnsi" w:hAnsiTheme="minorHAnsi" w:cstheme="minorHAnsi"/>
+          <w:lang w:val="it-IT"/>
+        </w:rPr>
+        <w:t>Inoltre</w:t>
+      </w:r>
+      <w:proofErr w:type="gramEnd"/>
+      <w:r>
+        <w:rPr>
+          <w:rFonts w:asciiTheme="minorHAnsi" w:hAnsiTheme="minorHAnsi" w:cstheme="minorHAnsi"/>
+          <w:lang w:val="it-IT"/>
+        </w:rPr>
+        <w:t xml:space="preserve"> per gli utenti loggati sarà visibile un </w:t>
+      </w:r>
+      <w:r>
+        <w:rPr>
+          <w:rFonts w:asciiTheme="minorHAnsi" w:hAnsiTheme="minorHAnsi" w:cstheme="minorHAnsi"/>
+          <w:lang w:val="it-IT"/>
+        </w:rPr>
+        <w:t>riquadro</w:t>
+      </w:r>
+      <w:r>
+        <w:rPr>
+          <w:rFonts w:asciiTheme="minorHAnsi" w:hAnsiTheme="minorHAnsi" w:cstheme="minorHAnsi"/>
+          <w:lang w:val="it-IT"/>
+        </w:rPr>
+        <w:t xml:space="preserve"> per l’inserimento di una nuova </w:t>
+      </w:r>
+      <w:r>
+        <w:rPr>
+          <w:rFonts w:asciiTheme="minorHAnsi" w:hAnsiTheme="minorHAnsi" w:cstheme="minorHAnsi"/>
+          <w:lang w:val="it-IT"/>
+        </w:rPr>
+        <w:t>risposta</w:t>
+      </w:r>
+      <w:r>
+        <w:rPr>
+          <w:rFonts w:asciiTheme="minorHAnsi" w:hAnsiTheme="minorHAnsi" w:cstheme="minorHAnsi"/>
+          <w:lang w:val="it-IT"/>
+        </w:rPr>
+        <w:t>.</w:t>
+      </w:r>
+    </w:p>
+    <w:p>
+      <w:pPr>
+        <w:pStyle w:val="Paragrafoelenco"/>
+        <w:numPr>
+          <w:ilvl w:val="0"/>
+          <w:numId w:val="3"/>
+        </w:numPr>
+        <w:spacing w:after="200" w:line="276" w:lineRule="auto"/>
+        <w:rPr>
+          <w:rFonts w:asciiTheme="minorHAnsi" w:hAnsiTheme="minorHAnsi" w:cstheme="minorHAnsi"/>
+          <w:lang w:val="it-IT"/>
+        </w:rPr>
+      </w:pPr>
+      <w:r>
+        <w:rPr>
+          <w:rFonts w:asciiTheme="minorHAnsi" w:hAnsiTheme="minorHAnsi" w:cstheme="minorHAnsi"/>
+          <w:lang w:val="it-IT"/>
+        </w:rPr>
+        <w:t>Inserimento domanda: È una schermata contenente due riquadri per l’inserimento di una nuova domanda nel forum.</w:t>
+      </w:r>
+    </w:p>
+    <w:p>
+      <w:pPr>
+        <w:pStyle w:val="Paragrafoelenco"/>
+        <w:numPr>
+          <w:ilvl w:val="0"/>
+          <w:numId w:val="3"/>
+        </w:numPr>
+        <w:spacing w:after="200" w:line="276" w:lineRule="auto"/>
+        <w:rPr>
+          <w:rFonts w:asciiTheme="minorHAnsi" w:hAnsiTheme="minorHAnsi" w:cstheme="minorHAnsi"/>
+          <w:lang w:val="it-IT"/>
+        </w:rPr>
+      </w:pPr>
+      <w:r>
+        <w:rPr>
+          <w:rFonts w:asciiTheme="minorHAnsi" w:hAnsiTheme="minorHAnsi" w:cstheme="minorHAnsi"/>
+          <w:lang w:val="it-IT"/>
+        </w:rPr>
+        <w:t>Impostazioni: È una schermata contenente due schede intercambiabili per la gestione delle impostazioni personali e quelle relative all’app.</w:t>
+      </w:r>
+    </w:p>
+    <w:p>
+      <w:pPr>
+        <w:pStyle w:val="Paragrafoelenco"/>
+        <w:numPr>
+          <w:ilvl w:val="0"/>
+          <w:numId w:val="3"/>
+        </w:numPr>
+        <w:spacing w:after="200" w:line="276" w:lineRule="auto"/>
+        <w:rPr>
+          <w:rFonts w:asciiTheme="minorHAnsi" w:hAnsiTheme="minorHAnsi" w:cstheme="minorHAnsi"/>
+          <w:lang w:val="it-IT"/>
+        </w:rPr>
+      </w:pPr>
+      <w:r>
+        <w:rPr>
+          <w:rFonts w:asciiTheme="minorHAnsi" w:hAnsiTheme="minorHAnsi" w:cstheme="minorHAnsi"/>
+          <w:lang w:val="it-IT"/>
+        </w:rPr>
+        <w:t>Inserimento ricetta: Questa schermata è costruita con il principio di design di bilanciamento difforme. È la schermata che servirà per l’inserimento di una nuova ricetta. È composta da una serie di campi da riempire con le informazioni base della ricetta. Una volta finito, in fondo si può accedere alla schermata successiva di preparazione tramite l’apposito pulsante.</w:t>
+      </w:r>
+    </w:p>
+    <w:p>
+      <w:pPr>
+        <w:pStyle w:val="Paragrafoelenco"/>
+        <w:numPr>
+          <w:ilvl w:val="0"/>
+          <w:numId w:val="3"/>
+        </w:numPr>
+        <w:spacing w:after="200" w:line="276" w:lineRule="auto"/>
+        <w:rPr>
+          <w:rFonts w:asciiTheme="minorHAnsi" w:hAnsiTheme="minorHAnsi" w:cstheme="minorHAnsi"/>
+          <w:lang w:val="it-IT"/>
+        </w:rPr>
+      </w:pPr>
+      <w:r>
+        <w:rPr>
+          <w:rFonts w:asciiTheme="minorHAnsi" w:hAnsiTheme="minorHAnsi" w:cstheme="minorHAnsi"/>
+          <w:lang w:val="it-IT"/>
+        </w:rPr>
+        <w:t>Preparazione ricetta: È un</w:t>
+      </w:r>
+      <w:r>
+        <w:rPr>
+          <w:rFonts w:asciiTheme="minorHAnsi" w:hAnsiTheme="minorHAnsi" w:cstheme="minorHAnsi"/>
+          <w:lang w:val="it-IT"/>
+        </w:rPr>
+        <w:t>a schermata per l’inserimento delle fasi di preparazione della ricetta. Oltre al testo si possono allegare immagini per ogni fase della preparazione.</w:t>
+      </w:r>
+    </w:p>
+    <w:p>
+      <w:pPr>
+        <w:pStyle w:val="Paragrafoelenco"/>
+        <w:numPr>
+          <w:ilvl w:val="0"/>
+          <w:numId w:val="3"/>
+        </w:numPr>
+        <w:spacing w:after="200" w:line="276" w:lineRule="auto"/>
+        <w:rPr>
+          <w:rFonts w:asciiTheme="minorHAnsi" w:hAnsiTheme="minorHAnsi" w:cstheme="minorHAnsi"/>
+          <w:lang w:val="it-IT"/>
+        </w:rPr>
+      </w:pPr>
+      <w:r>
+        <w:rPr>
+          <w:rFonts w:asciiTheme="minorHAnsi" w:hAnsiTheme="minorHAnsi" w:cstheme="minorHAnsi"/>
+          <w:lang w:val="it-IT"/>
+        </w:rPr>
+        <w:t>Preview ricetta: È una schermata per la visualizzazione della ricetta prima dell’effettiva pubblicazione. Per quanto riguarda il design ed elementi è uguale a “Dettaglio ricetta”, le differenze consistono nell’assenza della sezione commenti e la presenza di due pulsanti: uno per tornare indietro e uno per confermare e pubblicare la ricetta.</w:t>
+      </w:r>
+    </w:p>
+    <w:p>
+      <w:pPr>
+        <w:pStyle w:val="Paragrafoelenco"/>
+        <w:numPr>
+          <w:ilvl w:val="0"/>
+          <w:numId w:val="3"/>
+        </w:numPr>
+        <w:spacing w:after="200" w:line="276" w:lineRule="auto"/>
+        <w:rPr>
+          <w:rFonts w:asciiTheme="minorHAnsi" w:hAnsiTheme="minorHAnsi" w:cstheme="minorHAnsi"/>
+          <w:lang w:val="it-IT"/>
+        </w:rPr>
+      </w:pPr>
+      <w:r>
+        <w:rPr>
+          <w:rFonts w:asciiTheme="minorHAnsi" w:hAnsiTheme="minorHAnsi" w:cstheme="minorHAnsi"/>
+          <w:lang w:val="it-IT"/>
+        </w:rPr>
+        <w:t>Login: È la schermata per effettuare l’autenticazione nell’app con le proprie credenziali.</w:t>
+      </w:r>
+    </w:p>
+    <w:p>
+      <w:pPr>
+        <w:pStyle w:val="Paragrafoelenco"/>
+        <w:numPr>
+          <w:ilvl w:val="0"/>
+          <w:numId w:val="3"/>
+        </w:numPr>
+        <w:spacing w:after="200" w:line="276" w:lineRule="auto"/>
+        <w:rPr>
+          <w:rFonts w:asciiTheme="minorHAnsi" w:hAnsiTheme="minorHAnsi" w:cstheme="minorHAnsi"/>
+          <w:lang w:val="it-IT"/>
+        </w:rPr>
+      </w:pPr>
+      <w:r>
+        <w:rPr>
+          <w:rFonts w:asciiTheme="minorHAnsi" w:hAnsiTheme="minorHAnsi" w:cstheme="minorHAnsi"/>
+          <w:lang w:val="it-IT"/>
+        </w:rPr>
+        <w:t>Registrazione: È la schermata per registrarsi contenente campi per l’inserimento delle proprie informazioni di base.</w:t>
+      </w:r>
+      <w:bookmarkStart w:id="0" w:name="_GoBack"/>
+      <w:bookmarkEnd w:id="0"/>
     </w:p>
     <w:p>
       <w:pPr>
@@ -5079,6 +5469,119 @@
     </w:lvl>
   </w:abstractNum>
   <w:abstractNum w:abstractNumId="1" w15:restartNumberingAfterBreak="0">
+    <w:nsid w:val="578A1886"/>
+    <w:multiLevelType w:val="hybridMultilevel"/>
+    <w:tmpl w:val="0AE435EC"/>
+    <w:lvl w:ilvl="0" w:tplc="04100001">
+      <w:start w:val="1"/>
+      <w:numFmt w:val="bullet"/>
+      <w:lvlText w:val=""/>
+      <w:lvlJc w:val="left"/>
+      <w:pPr>
+        <w:ind w:left="720" w:hanging="360"/>
+      </w:pPr>
+      <w:rPr>
+        <w:rFonts w:ascii="Symbol" w:hAnsi="Symbol" w:hint="default"/>
+      </w:rPr>
+    </w:lvl>
+    <w:lvl w:ilvl="1" w:tplc="04100003" w:tentative="1">
+      <w:start w:val="1"/>
+      <w:numFmt w:val="bullet"/>
+      <w:lvlText w:val="o"/>
+      <w:lvlJc w:val="left"/>
+      <w:pPr>
+        <w:ind w:left="1440" w:hanging="360"/>
+      </w:pPr>
+      <w:rPr>
+        <w:rFonts w:ascii="Courier New" w:hAnsi="Courier New" w:cs="Courier New" w:hint="default"/>
+      </w:rPr>
+    </w:lvl>
+    <w:lvl w:ilvl="2" w:tplc="04100005" w:tentative="1">
+      <w:start w:val="1"/>
+      <w:numFmt w:val="bullet"/>
+      <w:lvlText w:val=""/>
+      <w:lvlJc w:val="left"/>
+      <w:pPr>
+        <w:ind w:left="2160" w:hanging="360"/>
+      </w:pPr>
+      <w:rPr>
+        <w:rFonts w:ascii="Wingdings" w:hAnsi="Wingdings" w:hint="default"/>
+      </w:rPr>
+    </w:lvl>
+    <w:lvl w:ilvl="3" w:tplc="04100001" w:tentative="1">
+      <w:start w:val="1"/>
+      <w:numFmt w:val="bullet"/>
+      <w:lvlText w:val=""/>
+      <w:lvlJc w:val="left"/>
+      <w:pPr>
+        <w:ind w:left="2880" w:hanging="360"/>
+      </w:pPr>
+      <w:rPr>
+        <w:rFonts w:ascii="Symbol" w:hAnsi="Symbol" w:hint="default"/>
+      </w:rPr>
+    </w:lvl>
+    <w:lvl w:ilvl="4" w:tplc="04100003" w:tentative="1">
+      <w:start w:val="1"/>
+      <w:numFmt w:val="bullet"/>
+      <w:lvlText w:val="o"/>
+      <w:lvlJc w:val="left"/>
+      <w:pPr>
+        <w:ind w:left="3600" w:hanging="360"/>
+      </w:pPr>
+      <w:rPr>
+        <w:rFonts w:ascii="Courier New" w:hAnsi="Courier New" w:cs="Courier New" w:hint="default"/>
+      </w:rPr>
+    </w:lvl>
+    <w:lvl w:ilvl="5" w:tplc="04100005" w:tentative="1">
+      <w:start w:val="1"/>
+      <w:numFmt w:val="bullet"/>
+      <w:lvlText w:val=""/>
+      <w:lvlJc w:val="left"/>
+      <w:pPr>
+        <w:ind w:left="4320" w:hanging="360"/>
+      </w:pPr>
+      <w:rPr>
+        <w:rFonts w:ascii="Wingdings" w:hAnsi="Wingdings" w:hint="default"/>
+      </w:rPr>
+    </w:lvl>
+    <w:lvl w:ilvl="6" w:tplc="04100001" w:tentative="1">
+      <w:start w:val="1"/>
+      <w:numFmt w:val="bullet"/>
+      <w:lvlText w:val=""/>
+      <w:lvlJc w:val="left"/>
+      <w:pPr>
+        <w:ind w:left="5040" w:hanging="360"/>
+      </w:pPr>
+      <w:rPr>
+        <w:rFonts w:ascii="Symbol" w:hAnsi="Symbol" w:hint="default"/>
+      </w:rPr>
+    </w:lvl>
+    <w:lvl w:ilvl="7" w:tplc="04100003" w:tentative="1">
+      <w:start w:val="1"/>
+      <w:numFmt w:val="bullet"/>
+      <w:lvlText w:val="o"/>
+      <w:lvlJc w:val="left"/>
+      <w:pPr>
+        <w:ind w:left="5760" w:hanging="360"/>
+      </w:pPr>
+      <w:rPr>
+        <w:rFonts w:ascii="Courier New" w:hAnsi="Courier New" w:cs="Courier New" w:hint="default"/>
+      </w:rPr>
+    </w:lvl>
+    <w:lvl w:ilvl="8" w:tplc="04100005" w:tentative="1">
+      <w:start w:val="1"/>
+      <w:numFmt w:val="bullet"/>
+      <w:lvlText w:val=""/>
+      <w:lvlJc w:val="left"/>
+      <w:pPr>
+        <w:ind w:left="6480" w:hanging="360"/>
+      </w:pPr>
+      <w:rPr>
+        <w:rFonts w:ascii="Wingdings" w:hAnsi="Wingdings" w:hint="default"/>
+      </w:rPr>
+    </w:lvl>
+  </w:abstractNum>
+  <w:abstractNum w:abstractNumId="2" w15:restartNumberingAfterBreak="0">
     <w:nsid w:val="781461F2"/>
     <w:multiLevelType w:val="hybridMultilevel"/>
     <w:tmpl w:val="918AE0BC"/>
@@ -5195,6 +5698,9 @@
     <w:abstractNumId w:val="0"/>
   </w:num>
   <w:num w:numId="2">
+    <w:abstractNumId w:val="2"/>
+  </w:num>
+  <w:num w:numId="3">
     <w:abstractNumId w:val="1"/>
   </w:num>
 </w:numbering>
@@ -5217,7 +5723,7 @@
       </w:pPr>
     </w:pPrDefault>
   </w:docDefaults>
-  <w:latentStyles w:defLockedState="0" w:defUIPriority="99" w:defSemiHidden="0" w:defUnhideWhenUsed="0" w:defQFormat="0" w:count="375">
+  <w:latentStyles w:defLockedState="0" w:defUIPriority="99" w:defSemiHidden="0" w:defUnhideWhenUsed="0" w:defQFormat="0" w:count="376">
     <w:lsdException w:name="Normal" w:uiPriority="0" w:qFormat="1"/>
     <w:lsdException w:name="heading 1" w:uiPriority="0" w:qFormat="1"/>
     <w:lsdException w:name="heading 2" w:semiHidden="1" w:uiPriority="9" w:unhideWhenUsed="1" w:qFormat="1"/>
@@ -5323,7 +5829,6 @@
     <w:lsdException w:name="HTML Sample" w:semiHidden="1" w:unhideWhenUsed="1"/>
     <w:lsdException w:name="HTML Typewriter" w:semiHidden="1" w:unhideWhenUsed="1"/>
     <w:lsdException w:name="HTML Variable" w:semiHidden="1" w:unhideWhenUsed="1"/>
-    <w:lsdException w:name="Normal Table" w:semiHidden="1" w:unhideWhenUsed="1"/>
     <w:lsdException w:name="annotation subject" w:semiHidden="1" w:unhideWhenUsed="1"/>
     <w:lsdException w:name="No List" w:semiHidden="1" w:unhideWhenUsed="1"/>
     <w:lsdException w:name="Outline List 1" w:semiHidden="1" w:unhideWhenUsed="1"/>
@@ -5370,10 +5875,8 @@
     <w:lsdException w:name="Table Subtle 2" w:semiHidden="1" w:unhideWhenUsed="1"/>
     <w:lsdException w:name="Table Web 1" w:semiHidden="1" w:unhideWhenUsed="1"/>
     <w:lsdException w:name="Table Web 2" w:semiHidden="1" w:unhideWhenUsed="1"/>
-    <w:lsdException w:name="Table Web 3" w:semiHidden="1" w:unhideWhenUsed="1"/>
     <w:lsdException w:name="Balloon Text" w:semiHidden="1" w:unhideWhenUsed="1"/>
     <w:lsdException w:name="Table Grid" w:uiPriority="59"/>
-    <w:lsdException w:name="Table Theme" w:semiHidden="1" w:unhideWhenUsed="1"/>
     <w:lsdException w:name="Placeholder Text" w:semiHidden="1"/>
     <w:lsdException w:name="No Spacing" w:uiPriority="1" w:qFormat="1"/>
     <w:lsdException w:name="Light Shading" w:uiPriority="60"/>
@@ -5593,6 +6096,7 @@
     <w:lsdException w:name="Smart Hyperlink" w:semiHidden="1" w:unhideWhenUsed="1"/>
     <w:lsdException w:name="Hashtag" w:semiHidden="1" w:unhideWhenUsed="1"/>
     <w:lsdException w:name="Unresolved Mention" w:semiHidden="1" w:unhideWhenUsed="1"/>
+    <w:lsdException w:name="Smart Link" w:semiHidden="1" w:unhideWhenUsed="1"/>
   </w:latentStyles>
   <w:style w:type="paragraph" w:default="1" w:styleId="Normale">
     <w:name w:val="Normal"/>
@@ -6214,7 +6718,7 @@
 </file>
 
 <file path=customXml/itemProps1.xml><?xml version="1.0" encoding="utf-8"?>
-<ds:datastoreItem xmlns:ds="http://schemas.openxmlformats.org/officeDocument/2006/customXml" ds:itemID="{44717A80-78C1-4E67-AFA7-999C89E6F910}">
+<ds:datastoreItem xmlns:ds="http://schemas.openxmlformats.org/officeDocument/2006/customXml" ds:itemID="{6DA9F29E-6F43-4570-969C-A9B75480F3EE}">
   <ds:schemaRefs>
     <ds:schemaRef ds:uri="http://schemas.openxmlformats.org/officeDocument/2006/bibliography"/>
   </ds:schemaRefs>

</xml_diff>